<commit_message>
- Fotos QIS Rolle Dekan - Litzel Interview angepasst
</commit_message>
<xml_diff>
--- a/01_Verstehen_und_Festlegen_des_Nutzungskontext/Sekretariat/Interview_Litzel.docx
+++ b/01_Verstehen_und_Festlegen_des_Nutzungskontext/Sekretariat/Interview_Litzel.docx
@@ -10,8 +10,13 @@
         <w:t xml:space="preserve">Interview mit </w:t>
       </w:r>
       <w:r>
-        <w:t>Frau Litzel</w:t>
-      </w:r>
+        <w:t xml:space="preserve">Frau </w:t>
+      </w:r>
+      <w:proofErr w:type="spellStart"/>
+      <w:r>
+        <w:t>Litzel</w:t>
+      </w:r>
+      <w:proofErr w:type="spellEnd"/>
       <w:r>
         <w:t>:</w:t>
       </w:r>
@@ -24,6 +29,9 @@
           <w:ilvl w:val="0"/>
           <w:numId w:val="2"/>
         </w:numPr>
+        <w:rPr>
+          <w:rFonts w:hint="eastAsia"/>
+        </w:rPr>
       </w:pPr>
       <w:r>
         <w:t xml:space="preserve">Wie oft benutzen Sie das </w:t>
@@ -84,6 +92,7 @@
           <w:numId w:val="2"/>
         </w:numPr>
         <w:rPr>
+          <w:rFonts w:hint="eastAsia"/>
           <w:color w:val="538135" w:themeColor="accent6" w:themeShade="BF"/>
         </w:rPr>
       </w:pPr>
@@ -92,118 +101,6 @@
           <w:color w:val="538135" w:themeColor="accent6" w:themeShade="BF"/>
         </w:rPr>
         <w:t>Abschlussarbeiten eintragen</w:t>
-      </w:r>
-    </w:p>
-    <w:p>
-      <w:pPr>
-        <w:pStyle w:val="Text"/>
-        <w:numPr>
-          <w:ilvl w:val="1"/>
-          <w:numId w:val="2"/>
-        </w:numPr>
-        <w:rPr>
-          <w:rFonts w:hint="eastAsia"/>
-          <w:color w:val="538135" w:themeColor="accent6" w:themeShade="BF"/>
-        </w:rPr>
-      </w:pPr>
-      <w:r>
-        <w:rPr>
-          <w:color w:val="538135" w:themeColor="accent6" w:themeShade="BF"/>
-        </w:rPr>
-        <w:t>Noteneintragung (nur für Frau Neumaier freigeschaltet)</w:t>
-      </w:r>
-    </w:p>
-    <w:p>
-      <w:pPr>
-        <w:pStyle w:val="Text"/>
-        <w:numPr>
-          <w:ilvl w:val="1"/>
-          <w:numId w:val="2"/>
-        </w:numPr>
-        <w:rPr>
-          <w:rFonts w:hint="eastAsia"/>
-          <w:color w:val="538135" w:themeColor="accent6" w:themeShade="BF"/>
-        </w:rPr>
-      </w:pPr>
-      <w:r>
-        <w:rPr>
-          <w:rFonts w:hint="eastAsia"/>
-          <w:color w:val="538135" w:themeColor="accent6" w:themeShade="BF"/>
-        </w:rPr>
-        <w:t>Leistungsübersicht</w:t>
-      </w:r>
-    </w:p>
-    <w:p>
-      <w:pPr>
-        <w:pStyle w:val="Text"/>
-        <w:numPr>
-          <w:ilvl w:val="1"/>
-          <w:numId w:val="2"/>
-        </w:numPr>
-        <w:rPr>
-          <w:color w:val="538135" w:themeColor="accent6" w:themeShade="BF"/>
-        </w:rPr>
-      </w:pPr>
-      <w:r>
-        <w:rPr>
-          <w:color w:val="538135" w:themeColor="accent6" w:themeShade="BF"/>
-        </w:rPr>
-        <w:t>Prüfungsübersicht</w:t>
-      </w:r>
-    </w:p>
-    <w:p>
-      <w:pPr>
-        <w:pStyle w:val="Text"/>
-        <w:numPr>
-          <w:ilvl w:val="1"/>
-          <w:numId w:val="2"/>
-        </w:numPr>
-        <w:rPr>
-          <w:color w:val="538135" w:themeColor="accent6" w:themeShade="BF"/>
-        </w:rPr>
-      </w:pPr>
-      <w:r>
-        <w:rPr>
-          <w:color w:val="538135" w:themeColor="accent6" w:themeShade="BF"/>
-        </w:rPr>
-        <w:t>Praktikantenstellen</w:t>
-      </w:r>
-    </w:p>
-    <w:p>
-      <w:pPr>
-        <w:pStyle w:val="Text"/>
-        <w:numPr>
-          <w:ilvl w:val="1"/>
-          <w:numId w:val="2"/>
-        </w:numPr>
-        <w:rPr>
-          <w:color w:val="538135" w:themeColor="accent6" w:themeShade="BF"/>
-        </w:rPr>
-      </w:pPr>
-      <w:r>
-        <w:rPr>
-          <w:color w:val="538135" w:themeColor="accent6" w:themeShade="BF"/>
-        </w:rPr>
-        <w:t>Abschlussmeldung</w:t>
-      </w:r>
-    </w:p>
-    <w:p>
-      <w:pPr>
-        <w:pStyle w:val="Text"/>
-        <w:numPr>
-          <w:ilvl w:val="1"/>
-          <w:numId w:val="2"/>
-        </w:numPr>
-        <w:rPr>
-          <w:rFonts w:hint="eastAsia"/>
-          <w:color w:val="538135" w:themeColor="accent6" w:themeShade="BF"/>
-        </w:rPr>
-      </w:pPr>
-      <w:r>
-        <w:rPr>
-          <w:color w:val="538135" w:themeColor="accent6" w:themeShade="BF"/>
-        </w:rPr>
-        <w:t>Formulare für Fehlerfall bei Noteneintragung</w:t>
       </w:r>
       <w:bookmarkStart w:id="0" w:name="_GoBack"/>
       <w:bookmarkEnd w:id="0"/>
@@ -212,6 +109,121 @@
       <w:pPr>
         <w:pStyle w:val="Text"/>
         <w:numPr>
+          <w:ilvl w:val="1"/>
+          <w:numId w:val="2"/>
+        </w:numPr>
+        <w:rPr>
+          <w:rFonts w:hint="eastAsia"/>
+          <w:color w:val="538135" w:themeColor="accent6" w:themeShade="BF"/>
+        </w:rPr>
+      </w:pPr>
+      <w:r>
+        <w:rPr>
+          <w:color w:val="538135" w:themeColor="accent6" w:themeShade="BF"/>
+        </w:rPr>
+        <w:t>Noteneintragung (nur für Frau Neumaier freigeschaltet)</w:t>
+      </w:r>
+    </w:p>
+    <w:p>
+      <w:pPr>
+        <w:pStyle w:val="Text"/>
+        <w:numPr>
+          <w:ilvl w:val="1"/>
+          <w:numId w:val="2"/>
+        </w:numPr>
+        <w:rPr>
+          <w:rFonts w:hint="eastAsia"/>
+          <w:color w:val="538135" w:themeColor="accent6" w:themeShade="BF"/>
+        </w:rPr>
+      </w:pPr>
+      <w:r>
+        <w:rPr>
+          <w:rFonts w:hint="eastAsia"/>
+          <w:color w:val="538135" w:themeColor="accent6" w:themeShade="BF"/>
+        </w:rPr>
+        <w:t>Leistungsübersicht</w:t>
+      </w:r>
+    </w:p>
+    <w:p>
+      <w:pPr>
+        <w:pStyle w:val="Text"/>
+        <w:numPr>
+          <w:ilvl w:val="1"/>
+          <w:numId w:val="2"/>
+        </w:numPr>
+        <w:rPr>
+          <w:rFonts w:hint="eastAsia"/>
+          <w:color w:val="538135" w:themeColor="accent6" w:themeShade="BF"/>
+        </w:rPr>
+      </w:pPr>
+      <w:r>
+        <w:rPr>
+          <w:color w:val="538135" w:themeColor="accent6" w:themeShade="BF"/>
+        </w:rPr>
+        <w:t>Prüfungsübersicht</w:t>
+      </w:r>
+    </w:p>
+    <w:p>
+      <w:pPr>
+        <w:pStyle w:val="Text"/>
+        <w:numPr>
+          <w:ilvl w:val="1"/>
+          <w:numId w:val="2"/>
+        </w:numPr>
+        <w:rPr>
+          <w:rFonts w:hint="eastAsia"/>
+          <w:color w:val="538135" w:themeColor="accent6" w:themeShade="BF"/>
+        </w:rPr>
+      </w:pPr>
+      <w:r>
+        <w:rPr>
+          <w:color w:val="538135" w:themeColor="accent6" w:themeShade="BF"/>
+        </w:rPr>
+        <w:t>Praktikantenstellen</w:t>
+      </w:r>
+    </w:p>
+    <w:p>
+      <w:pPr>
+        <w:pStyle w:val="Text"/>
+        <w:numPr>
+          <w:ilvl w:val="1"/>
+          <w:numId w:val="2"/>
+        </w:numPr>
+        <w:rPr>
+          <w:rFonts w:hint="eastAsia"/>
+          <w:color w:val="538135" w:themeColor="accent6" w:themeShade="BF"/>
+        </w:rPr>
+      </w:pPr>
+      <w:r>
+        <w:rPr>
+          <w:color w:val="538135" w:themeColor="accent6" w:themeShade="BF"/>
+        </w:rPr>
+        <w:t>Abschlussmeldung</w:t>
+      </w:r>
+    </w:p>
+    <w:p>
+      <w:pPr>
+        <w:pStyle w:val="Text"/>
+        <w:numPr>
+          <w:ilvl w:val="1"/>
+          <w:numId w:val="2"/>
+        </w:numPr>
+        <w:rPr>
+          <w:rFonts w:hint="eastAsia"/>
+          <w:color w:val="538135" w:themeColor="accent6" w:themeShade="BF"/>
+        </w:rPr>
+      </w:pPr>
+      <w:r>
+        <w:rPr>
+          <w:color w:val="538135" w:themeColor="accent6" w:themeShade="BF"/>
+        </w:rPr>
+        <w:t>Formulare für Fehlerfall bei Noteneintragung</w:t>
+      </w:r>
+    </w:p>
+    <w:p>
+      <w:pPr>
+        <w:pStyle w:val="Text"/>
+        <w:numPr>
           <w:ilvl w:val="0"/>
           <w:numId w:val="2"/>
         </w:numPr>
@@ -231,6 +243,7 @@
           <w:numId w:val="2"/>
         </w:numPr>
         <w:rPr>
+          <w:rFonts w:hint="eastAsia"/>
           <w:color w:val="538135" w:themeColor="accent6" w:themeShade="BF"/>
         </w:rPr>
       </w:pPr>
@@ -309,16 +322,9 @@
       </w:pPr>
       <w:r>
         <w:rPr>
-          <w:rFonts w:hint="eastAsia"/>
-          <w:color w:val="538135" w:themeColor="accent6" w:themeShade="BF"/>
-        </w:rPr>
-        <w:t>W</w:t>
-      </w:r>
-      <w:r>
-        <w:rPr>
-          <w:color w:val="538135" w:themeColor="accent6" w:themeShade="BF"/>
-        </w:rPr>
-        <w:t>ie bei 3)</w:t>
+          <w:color w:val="538135" w:themeColor="accent6" w:themeShade="BF"/>
+        </w:rPr>
+        <w:t>Abschlussarbeiten eintragen</w:t>
       </w:r>
     </w:p>
     <w:p>
@@ -344,6 +350,7 @@
           <w:numId w:val="2"/>
         </w:numPr>
         <w:rPr>
+          <w:rFonts w:hint="eastAsia"/>
           <w:color w:val="538135" w:themeColor="accent6" w:themeShade="BF"/>
         </w:rPr>
       </w:pPr>
@@ -377,7 +384,43 @@
         <w:rPr>
           <w:color w:val="538135" w:themeColor="accent6" w:themeShade="BF"/>
         </w:rPr>
-        <w:t>nd und nur einem ungenauen Namen muss man ewig suchen</w:t>
+        <w:t>nd und nur einem ungenauen Namen muss man</w:t>
+      </w:r>
+      <w:r>
+        <w:rPr>
+          <w:color w:val="538135" w:themeColor="accent6" w:themeShade="BF"/>
+        </w:rPr>
+        <w:t xml:space="preserve"> sich</w:t>
+      </w:r>
+      <w:r>
+        <w:rPr>
+          <w:color w:val="538135" w:themeColor="accent6" w:themeShade="BF"/>
+        </w:rPr>
+        <w:t xml:space="preserve"> </w:t>
+      </w:r>
+      <w:r>
+        <w:rPr>
+          <w:color w:val="538135" w:themeColor="accent6" w:themeShade="BF"/>
+        </w:rPr>
+        <w:t xml:space="preserve">bei 0 Treffern durch das ganze Alphabet </w:t>
+      </w:r>
+      <w:r>
+        <w:rPr>
+          <w:color w:val="538135" w:themeColor="accent6" w:themeShade="BF"/>
+        </w:rPr>
+        <w:t xml:space="preserve">ewig </w:t>
+      </w:r>
+      <w:r>
+        <w:rPr>
+          <w:color w:val="538135" w:themeColor="accent6" w:themeShade="BF"/>
+        </w:rPr>
+        <w:t>durch</w:t>
+      </w:r>
+      <w:r>
+        <w:rPr>
+          <w:color w:val="538135" w:themeColor="accent6" w:themeShade="BF"/>
+        </w:rPr>
+        <w:t>suchen</w:t>
       </w:r>
     </w:p>
     <w:p>
@@ -388,7 +431,6 @@
           <w:numId w:val="2"/>
         </w:numPr>
         <w:rPr>
-          <w:rFonts w:hint="eastAsia"/>
           <w:color w:val="538135" w:themeColor="accent6" w:themeShade="BF"/>
         </w:rPr>
       </w:pPr>
@@ -403,6 +445,25 @@
       <w:pPr>
         <w:pStyle w:val="Text"/>
         <w:numPr>
+          <w:ilvl w:val="1"/>
+          <w:numId w:val="2"/>
+        </w:numPr>
+        <w:rPr>
+          <w:rFonts w:hint="eastAsia"/>
+          <w:color w:val="538135" w:themeColor="accent6" w:themeShade="BF"/>
+        </w:rPr>
+      </w:pPr>
+      <w:r>
+        <w:rPr>
+          <w:color w:val="538135" w:themeColor="accent6" w:themeShade="BF"/>
+        </w:rPr>
+        <w:t>Tabellen sind ewig breit</w:t>
+      </w:r>
+    </w:p>
+    <w:p>
+      <w:pPr>
+        <w:pStyle w:val="Text"/>
+        <w:numPr>
           <w:ilvl w:val="0"/>
           <w:numId w:val="2"/>
         </w:numPr>
@@ -430,8 +491,29 @@
         <w:rPr>
           <w:color w:val="538135" w:themeColor="accent6" w:themeShade="BF"/>
         </w:rPr>
-        <w:t>keine</w:t>
-      </w:r>
+        <w:t>S</w:t>
+      </w:r>
+      <w:r>
+        <w:rPr>
+          <w:rFonts w:hint="eastAsia"/>
+          <w:color w:val="538135" w:themeColor="accent6" w:themeShade="BF"/>
+        </w:rPr>
+        <w:t>p</w:t>
+      </w:r>
+      <w:r>
+        <w:rPr>
+          <w:color w:val="538135" w:themeColor="accent6" w:themeShade="BF"/>
+        </w:rPr>
+        <w:t xml:space="preserve">eichern per </w:t>
+      </w:r>
+      <w:proofErr w:type="spellStart"/>
+      <w:r>
+        <w:rPr>
+          <w:color w:val="538135" w:themeColor="accent6" w:themeShade="BF"/>
+        </w:rPr>
+        <w:t>shortcut</w:t>
+      </w:r>
+      <w:proofErr w:type="spellEnd"/>
     </w:p>
     <w:p>
       <w:pPr>
@@ -456,6 +538,7 @@
         </w:rPr>
       </w:pPr>
       <w:r>
+        <w:lastRenderedPageBreak/>
         <w:t>8. Gibt es Funktionen, auf deren Nutzung Sie verzichten oder die Sie eher selten benutzen aufgrund der technischen Schwierigkeiten/aufwendigen Schritten? Wenn ja: welche und warum?</w:t>
       </w:r>
       <w:r>

</xml_diff>